<commit_message>
subindo diagrama de visão de negócio
</commit_message>
<xml_diff>
--- a/Projeto_Bedtime_Stories/web-data-viz/documentacao/documentacao_bedtime.docx
+++ b/Projeto_Bedtime_Stories/web-data-viz/documentacao/documentacao_bedtime.docx
@@ -1245,6 +1245,9 @@
         </w:tabs>
       </w:pPr>
       <w:r>
+        <w:rPr>
+          <w:noProof/>
+        </w:rPr>
         <w:lastRenderedPageBreak/>
         <mc:AlternateContent>
           <mc:Choice Requires="wpg">
@@ -1394,6 +1397,9 @@
         </mc:AlternateContent>
       </w:r>
       <w:r>
+        <w:rPr>
+          <w:noProof/>
+        </w:rPr>
         <mc:AlternateContent>
           <mc:Choice Requires="wps">
             <w:drawing>
@@ -1849,6 +1855,9 @@
     </w:p>
     <w:p>
       <w:r>
+        <w:rPr>
+          <w:noProof/>
+        </w:rPr>
         <w:lastRenderedPageBreak/>
         <mc:AlternateContent>
           <mc:Choice Requires="wps">
@@ -1942,6 +1951,9 @@
         </mc:AlternateContent>
       </w:r>
       <w:r>
+        <w:rPr>
+          <w:noProof/>
+        </w:rPr>
         <mc:AlternateContent>
           <mc:Choice Requires="wpg">
             <w:drawing>
@@ -2107,23 +2119,7 @@
           <w:sz w:val="36"/>
           <w:szCs w:val="28"/>
         </w:rPr>
-        <w:t xml:space="preserve">     </w:t>
-      </w:r>
-      <w:r>
-        <w:rPr>
-          <w:rFonts w:ascii="Calibri"/>
-          <w:sz w:val="36"/>
-          <w:szCs w:val="28"/>
-        </w:rPr>
-        <w:t>Justificativa</w:t>
-      </w:r>
-      <w:r>
-        <w:rPr>
-          <w:rFonts w:ascii="Calibri"/>
-          <w:sz w:val="36"/>
-          <w:szCs w:val="28"/>
-        </w:rPr>
-        <w:t xml:space="preserve"> </w:t>
+        <w:t xml:space="preserve">     Justificativa </w:t>
       </w:r>
       <w:r>
         <w:rPr>
@@ -2255,15 +2251,7 @@
           <w:sz w:val="36"/>
           <w:szCs w:val="28"/>
         </w:rPr>
-        <w:t>Objetivo</w:t>
-      </w:r>
-      <w:r>
-        <w:rPr>
-          <w:rFonts w:ascii="Calibri"/>
-          <w:sz w:val="36"/>
-          <w:szCs w:val="28"/>
-        </w:rPr>
-        <w:t xml:space="preserve"> </w:t>
+        <w:t xml:space="preserve">Objetivo </w:t>
       </w:r>
       <w:r>
         <w:rPr>
@@ -2366,6 +2354,9 @@
         </w:rPr>
       </w:pPr>
       <w:r>
+        <w:rPr>
+          <w:noProof/>
+        </w:rPr>
         <w:lastRenderedPageBreak/>
         <mc:AlternateContent>
           <mc:Choice Requires="wps">
@@ -2459,6 +2450,9 @@
         </mc:AlternateContent>
       </w:r>
       <w:r>
+        <w:rPr>
+          <w:noProof/>
+        </w:rPr>
         <mc:AlternateContent>
           <mc:Choice Requires="wpg">
             <w:drawing>
@@ -3397,6 +3391,7 @@
       <w:r>
         <w:rPr>
           <w:rFonts w:ascii="Work Sans" w:hAnsi="Work Sans"/>
+          <w:noProof/>
           <w:sz w:val="24"/>
           <w:szCs w:val="24"/>
         </w:rPr>
@@ -3495,6 +3490,7 @@
       <w:r>
         <w:rPr>
           <w:rFonts w:ascii="Work Sans" w:hAnsi="Work Sans"/>
+          <w:noProof/>
           <w:sz w:val="24"/>
           <w:szCs w:val="24"/>
         </w:rPr>
@@ -4457,17 +4453,7 @@
           <w:sz w:val="28"/>
           <w:szCs w:val="28"/>
         </w:rPr>
-        <w:t>ODS 3 - Saúde e Bem-Estar</w:t>
-      </w:r>
-      <w:r>
-        <w:rPr>
-          <w:rStyle w:val="Forte"/>
-          <w:rFonts w:asciiTheme="minorHAnsi" w:hAnsiTheme="minorHAnsi" w:cstheme="minorHAnsi"/>
-          <w:color w:val="auto"/>
-          <w:sz w:val="28"/>
-          <w:szCs w:val="28"/>
-        </w:rPr>
-        <w:t>:</w:t>
+        <w:t>ODS 3 - Saúde e Bem-Estar:</w:t>
       </w:r>
     </w:p>
     <w:p>
@@ -4523,17 +4509,7 @@
           <w:sz w:val="28"/>
           <w:szCs w:val="28"/>
         </w:rPr>
-        <w:t>ODS 4 - Educação de Qualidade</w:t>
-      </w:r>
-      <w:r>
-        <w:rPr>
-          <w:rStyle w:val="Forte"/>
-          <w:rFonts w:asciiTheme="minorHAnsi" w:hAnsiTheme="minorHAnsi" w:cstheme="minorHAnsi"/>
-          <w:color w:val="auto"/>
-          <w:sz w:val="28"/>
-          <w:szCs w:val="28"/>
-        </w:rPr>
-        <w:t>:</w:t>
+        <w:t>ODS 4 - Educação de Qualidade:</w:t>
       </w:r>
     </w:p>
     <w:p>
@@ -4729,13 +4705,9 @@
           <w:sz w:val="24"/>
           <w:szCs w:val="24"/>
         </w:rPr>
-        <w:t>Diagrama de Solução:</w:t>
-      </w:r>
-    </w:p>
-    <w:p>
-      <w:pPr>
-        <w:pStyle w:val="Ttulo2"/>
-        <w:ind w:left="101"/>
+        <w:t xml:space="preserve">Diagrama de </w:t>
+      </w:r>
+      <w:r>
         <w:rPr>
           <w:rFonts w:ascii="Segoe UI" w:hAnsi="Segoe UI" w:cs="Segoe UI"/>
           <w:b/>
@@ -4743,6 +4715,96 @@
           <w:color w:val="auto"/>
           <w:sz w:val="24"/>
           <w:szCs w:val="24"/>
+        </w:rPr>
+        <w:t>Visão de Negócio</w:t>
+      </w:r>
+      <w:r>
+        <w:rPr>
+          <w:rFonts w:ascii="Segoe UI" w:hAnsi="Segoe UI" w:cs="Segoe UI"/>
+          <w:b/>
+          <w:bCs/>
+          <w:color w:val="auto"/>
+          <w:sz w:val="24"/>
+          <w:szCs w:val="24"/>
+        </w:rPr>
+        <w:t>:</w:t>
+      </w:r>
+    </w:p>
+    <w:p>
+      <w:pPr>
+        <w:widowControl/>
+        <w:autoSpaceDE/>
+        <w:autoSpaceDN/>
+        <w:spacing w:before="100" w:beforeAutospacing="1" w:after="100" w:afterAutospacing="1"/>
+        <w:rPr>
+          <w:rFonts w:ascii="Times New Roman" w:eastAsia="Times New Roman" w:hAnsi="Times New Roman" w:cs="Times New Roman"/>
+          <w:sz w:val="24"/>
+          <w:szCs w:val="24"/>
+          <w:lang w:val="pt-BR" w:eastAsia="pt-BR"/>
+        </w:rPr>
+      </w:pPr>
+      <w:r>
+        <w:rPr>
+          <w:rFonts w:ascii="Times New Roman" w:eastAsia="Times New Roman" w:hAnsi="Times New Roman" w:cs="Times New Roman"/>
+          <w:noProof/>
+          <w:sz w:val="24"/>
+          <w:szCs w:val="24"/>
+          <w:lang w:val="pt-BR" w:eastAsia="pt-BR"/>
+        </w:rPr>
+        <w:drawing>
+          <wp:inline distT="0" distB="0" distL="0" distR="0" wp14:anchorId="2D36D7E4" wp14:editId="67E46750">
+            <wp:extent cx="5114925" cy="2877365"/>
+            <wp:effectExtent l="0" t="0" r="0" b="0"/>
+            <wp:docPr id="22" name="Imagem 22"/>
+            <wp:cNvGraphicFramePr>
+              <a:graphicFrameLocks xmlns:a="http://schemas.openxmlformats.org/drawingml/2006/main" noChangeAspect="1"/>
+            </wp:cNvGraphicFramePr>
+            <a:graphic xmlns:a="http://schemas.openxmlformats.org/drawingml/2006/main">
+              <a:graphicData uri="http://schemas.openxmlformats.org/drawingml/2006/picture">
+                <pic:pic xmlns:pic="http://schemas.openxmlformats.org/drawingml/2006/picture">
+                  <pic:nvPicPr>
+                    <pic:cNvPr id="0" name="Picture 1"/>
+                    <pic:cNvPicPr>
+                      <a:picLocks noChangeAspect="1" noChangeArrowheads="1"/>
+                    </pic:cNvPicPr>
+                  </pic:nvPicPr>
+                  <pic:blipFill>
+                    <a:blip r:embed="rId12" cstate="print">
+                      <a:extLst>
+                        <a:ext uri="{28A0092B-C50C-407E-A947-70E740481C1C}">
+                          <a14:useLocalDpi xmlns:a14="http://schemas.microsoft.com/office/drawing/2010/main" val="0"/>
+                        </a:ext>
+                      </a:extLst>
+                    </a:blip>
+                    <a:srcRect/>
+                    <a:stretch>
+                      <a:fillRect/>
+                    </a:stretch>
+                  </pic:blipFill>
+                  <pic:spPr bwMode="auto">
+                    <a:xfrm>
+                      <a:off x="0" y="0"/>
+                      <a:ext cx="5122155" cy="2881432"/>
+                    </a:xfrm>
+                    <a:prstGeom prst="rect">
+                      <a:avLst/>
+                    </a:prstGeom>
+                    <a:noFill/>
+                    <a:ln>
+                      <a:noFill/>
+                    </a:ln>
+                  </pic:spPr>
+                </pic:pic>
+              </a:graphicData>
+            </a:graphic>
+          </wp:inline>
+        </w:drawing>
+      </w:r>
+    </w:p>
+    <w:p>
+      <w:pPr>
+        <w:rPr>
+          <w:lang w:val="pt-BR"/>
         </w:rPr>
       </w:pPr>
     </w:p>
@@ -4976,7 +5038,7 @@
                       </a:xfrm>
                     </wpg:grpSpPr>
                     <wps:wsp>
-                      <wps:cNvPr id="8" name="Graphic 8"/>
+                      <wps:cNvPr id="9" name="Graphic 8"/>
                       <wps:cNvSpPr/>
                       <wps:spPr>
                         <a:xfrm>
@@ -5024,7 +5086,7 @@
                       </wps:bodyPr>
                     </wps:wsp>
                     <wps:wsp>
-                      <wps:cNvPr id="9" name="Graphic 9"/>
+                      <wps:cNvPr id="10" name="Graphic 9"/>
                       <wps:cNvSpPr/>
                       <wps:spPr>
                         <a:xfrm>
@@ -5072,7 +5134,7 @@
                       </wps:bodyPr>
                     </wps:wsp>
                     <wps:wsp>
-                      <wps:cNvPr id="10" name="Graphic 10"/>
+                      <wps:cNvPr id="11" name="Graphic 10"/>
                       <wps:cNvSpPr/>
                       <wps:spPr>
                         <a:xfrm>

</xml_diff>